<commit_message>
Added test case documentation and implementation for wallet creatin feature
</commit_message>
<xml_diff>
--- a/Documentation/REGISTRATION - REG.docx
+++ b/Documentation/REGISTRATION - REG.docx
@@ -279,8 +279,6 @@
             </w:r>
           </w:p>
         </w:tc>
-        <w:bookmarkStart w:id="0" w:name="_GoBack"/>
-        <w:bookmarkEnd w:id="0"/>
       </w:tr>
     </w:tbl>
     <w:p>
@@ -867,8 +865,10 @@
                 <w:sz w:val="24"/>
                 <w:szCs w:val="24"/>
               </w:rPr>
-              <w:t>May 4</w:t>
-            </w:r>
+              <w:t>May 7</w:t>
+            </w:r>
+            <w:bookmarkStart w:id="0" w:name="_GoBack"/>
+            <w:bookmarkEnd w:id="0"/>
             <w:r>
               <w:rPr>
                 <w:color w:val="00B050"/>
@@ -1270,6 +1270,12 @@
               </w:rPr>
               <w:t>.</w:t>
             </w:r>
+            <w:r>
+              <w:rPr>
+                <w:sz w:val="24"/>
+              </w:rPr>
+              <w:t xml:space="preserve"> Must begin with either an alphabetic character, or a number.</w:t>
+            </w:r>
           </w:p>
           <w:p>
             <w:pPr>
@@ -1352,6 +1358,12 @@
               </w:rPr>
               <w:t>.</w:t>
             </w:r>
+            <w:r>
+              <w:rPr>
+                <w:sz w:val="24"/>
+              </w:rPr>
+              <w:t xml:space="preserve"> Must begin with an alphabetic character</w:t>
+            </w:r>
           </w:p>
           <w:p>
             <w:pPr>
@@ -1392,6 +1404,12 @@
                 <w:sz w:val="24"/>
               </w:rPr>
               <w:t>.</w:t>
+            </w:r>
+            <w:r>
+              <w:rPr>
+                <w:sz w:val="24"/>
+              </w:rPr>
+              <w:t xml:space="preserve"> Must begin with an alphabetic character</w:t>
             </w:r>
           </w:p>
           <w:p>
@@ -1504,6 +1522,7 @@
     </w:p>
     <w:p>
       <w:r>
+        <w:lastRenderedPageBreak/>
         <w:br w:type="page"/>
       </w:r>
     </w:p>
@@ -2828,7 +2847,7 @@
             <w:bCs/>
             <w:noProof/>
           </w:rPr>
-          <w:t>2</w:t>
+          <w:t>4</w:t>
         </w:r>
         <w:r>
           <w:rPr>
@@ -2873,7 +2892,7 @@
             <w:bCs/>
             <w:noProof/>
           </w:rPr>
-          <w:t>4</w:t>
+          <w:t>5</w:t>
         </w:r>
         <w:r>
           <w:rPr>
@@ -4369,7 +4388,7 @@
 </file>
 
 <file path=customXml/itemProps1.xml><?xml version="1.0" encoding="utf-8"?>
-<ds:datastoreItem xmlns:ds="http://schemas.openxmlformats.org/officeDocument/2006/customXml" ds:itemID="{E48B54E7-EF4C-4E88-9296-20735F47B3E2}">
+<ds:datastoreItem xmlns:ds="http://schemas.openxmlformats.org/officeDocument/2006/customXml" ds:itemID="{D7E3B3BD-D89D-4758-ABA9-CF2FA78E53A4}">
   <ds:schemaRefs>
     <ds:schemaRef ds:uri="http://schemas.openxmlformats.org/officeDocument/2006/bibliography"/>
   </ds:schemaRefs>

</xml_diff>